<commit_message>
Working connect via peer and forward packet
</commit_message>
<xml_diff>
--- a/Paper/DTRM Paper.docx
+++ b/Paper/DTRM Paper.docx
@@ -381,6 +381,8 @@
         <w:pStyle w:val="BodyText"/>
         <w:spacing w:after="0"/>
       </w:pPr>
+      <w:bookmarkStart w:id="0" w:name="_GoBack"/>
+      <w:bookmarkEnd w:id="0"/>
       <w:r>
         <w:lastRenderedPageBreak/>
         <w:t>Upcoming web technologies like NodeJs and Socket.io have fostered new innovations is usability of web browsers. The new paradigm of WebRTC has enabled a direct communication channel between web browsers without relaying data through a server. WebRTC is supported by most of the popular browsers. And this technology is getting more secured and fast everyday. Also, WebRTC cannot be monitored by third party which makes it more secure. Therefore, instead of bugging the user to download a new specialised software for each of his different needs, we have attempted to assimilate the benefits of P2P architecture implemented using recent web technologies on top of web browsers; thus helping him use an already installed software for more diverse purposes. Much work has been done that emphasises that a variety of activities and purposes which had previously  required  specialized  software such as file sharing between peers without a server to relay the files, video  and  audio  chat  without  the  use  of  proprietary 3rd-party plugins, and multimedia  conferencing  without  the  need  for  proprietary,  platform-dependent  3rd-party applications; can be now built with ease using WebRTC.</w:t>
@@ -473,13 +475,7 @@
                               </w:rPr>
                             </w:pPr>
                             <w:r>
-                              <w:t xml:space="preserve">Figure </w:t>
-                            </w:r>
-                            <w:r>
-                              <w:t>1</w:t>
-                            </w:r>
-                            <w:r>
-                              <w:t xml:space="preserve">. </w:t>
+                              <w:t xml:space="preserve">Figure 1. </w:t>
                             </w:r>
                             <w:r>
                               <w:t>Join Boot Peer via Bootstrap server</w:t>
@@ -517,13 +513,7 @@
                         </w:rPr>
                       </w:pPr>
                       <w:r>
-                        <w:t xml:space="preserve">Figure </w:t>
-                      </w:r>
-                      <w:r>
-                        <w:t>1</w:t>
-                      </w:r>
-                      <w:r>
-                        <w:t xml:space="preserve">. </w:t>
+                        <w:t xml:space="preserve">Figure 1. </w:t>
                       </w:r>
                       <w:r>
                         <w:t>Join Boot Peer via Bootstrap server</w:t>
@@ -781,10 +771,10 @@
               <wp:anchor distT="0" distB="0" distL="114300" distR="114300" simplePos="0" relativeHeight="251664384" behindDoc="0" locked="0" layoutInCell="1" allowOverlap="1" wp14:anchorId="3B5AA8CC" wp14:editId="200A7E37">
                 <wp:simplePos x="0" y="0"/>
                 <wp:positionH relativeFrom="margin">
-                  <wp:posOffset>600710</wp:posOffset>
+                  <wp:posOffset>600075</wp:posOffset>
                 </wp:positionH>
                 <wp:positionV relativeFrom="page">
-                  <wp:posOffset>3448050</wp:posOffset>
+                  <wp:posOffset>3819525</wp:posOffset>
                 </wp:positionV>
                 <wp:extent cx="5426710" cy="258445"/>
                 <wp:effectExtent l="0" t="0" r="2540" b="8255"/>
@@ -820,16 +810,7 @@
                               </w:rPr>
                             </w:pPr>
                             <w:r>
-                              <w:t>Figure</w:t>
-                            </w:r>
-                            <w:r>
-                              <w:t xml:space="preserve"> </w:t>
-                            </w:r>
-                            <w:r>
-                              <w:t>2</w:t>
-                            </w:r>
-                            <w:r>
-                              <w:t>. Join Network Operation</w:t>
+                              <w:t>Figure 2. Join Network Operation</w:t>
                             </w:r>
                           </w:p>
                         </w:txbxContent>
@@ -848,7 +829,7 @@
           </mc:Choice>
           <mc:Fallback>
             <w:pict>
-              <v:shape w14:anchorId="3B5AA8CC" id="Text Box 4" o:spid="_x0000_s1027" type="#_x0000_t202" style="position:absolute;left:0;text-align:left;margin-left:47.3pt;margin-top:271.5pt;width:427.3pt;height:20.35pt;z-index:251664384;visibility:visible;mso-wrap-style:square;mso-wrap-distance-left:9pt;mso-wrap-distance-top:0;mso-wrap-distance-right:9pt;mso-wrap-distance-bottom:0;mso-position-horizontal:absolute;mso-position-horizontal-relative:margin;mso-position-vertical:absolute;mso-position-vertical-relative:page;v-text-anchor:top" o:gfxdata="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" filled="f" stroked="f">
+              <v:shape w14:anchorId="3B5AA8CC" id="Text Box 4" o:spid="_x0000_s1027" type="#_x0000_t202" style="position:absolute;left:0;text-align:left;margin-left:47.25pt;margin-top:300.75pt;width:427.3pt;height:20.35pt;z-index:251664384;visibility:visible;mso-wrap-style:square;mso-wrap-distance-left:9pt;mso-wrap-distance-top:0;mso-wrap-distance-right:9pt;mso-wrap-distance-bottom:0;mso-position-horizontal:absolute;mso-position-horizontal-relative:margin;mso-position-vertical:absolute;mso-position-vertical-relative:page;v-text-anchor:top" o:gfxdata="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" filled="f" stroked="f">
                 <v:textbox style="mso-fit-shape-to-text:t" inset="0,0,0,0">
                   <w:txbxContent>
                     <w:p>
@@ -860,16 +841,7 @@
                         </w:rPr>
                       </w:pPr>
                       <w:r>
-                        <w:t>Figure</w:t>
-                      </w:r>
-                      <w:r>
-                        <w:t xml:space="preserve"> </w:t>
-                      </w:r>
-                      <w:r>
-                        <w:t>2</w:t>
-                      </w:r>
-                      <w:r>
-                        <w:t>. Join Network Operation</w:t>
+                        <w:t>Figure 2. Join Network Operation</w:t>
                       </w:r>
                     </w:p>
                   </w:txbxContent>
@@ -880,7 +852,6 @@
           </mc:Fallback>
         </mc:AlternateContent>
       </w:r>
-      <w:bookmarkStart w:id="0" w:name="_GoBack"/>
       <w:r>
         <w:rPr>
           <w:lang w:eastAsia="en-IN" w:bidi="hi-IN"/>
@@ -892,7 +863,7 @@
               <wp:align>center</wp:align>
             </wp:positionH>
             <wp:positionV relativeFrom="margin">
-              <wp:posOffset>0</wp:posOffset>
+              <wp:align>top</wp:align>
             </wp:positionV>
             <wp:extent cx="6073200" cy="3416400"/>
             <wp:effectExtent l="0" t="0" r="3810" b="0"/>
@@ -947,7 +918,6 @@
           </wp:anchor>
         </w:drawing>
       </w:r>
-      <w:bookmarkEnd w:id="0"/>
       <w:r>
         <w:t>get an external network address whereas TURN servers are used to relay traffic if direct (peer to peer) connection fails. ICE servers may have to handle a lot of messages, so high levels of concurrency is required.</w:t>
       </w:r>
@@ -1313,7 +1283,6 @@
           <w:docPartUnique/>
         </w:docPartObj>
       </w:sdtPr>
-      <w:sdtEndPr/>
       <w:sdtContent>
         <w:p>
           <w:pPr>
@@ -1328,7 +1297,6 @@
             <w:id w:val="-573587230"/>
             <w:bibliography/>
           </w:sdtPr>
-          <w:sdtEndPr/>
           <w:sdtContent>
             <w:p>
               <w:r>
@@ -3849,7 +3817,7 @@
 </file>
 
 <file path=customXml/itemProps1.xml><?xml version="1.0" encoding="utf-8"?>
-<ds:datastoreItem xmlns:ds="http://schemas.openxmlformats.org/officeDocument/2006/customXml" ds:itemID="{89D1785B-CAA5-40E2-A123-66A12D079383}">
+<ds:datastoreItem xmlns:ds="http://schemas.openxmlformats.org/officeDocument/2006/customXml" ds:itemID="{CD838D37-DB06-4238-BEB3-45B7B98A17F4}">
   <ds:schemaRefs>
     <ds:schemaRef ds:uri="http://schemas.openxmlformats.org/officeDocument/2006/bibliography"/>
   </ds:schemaRefs>

</xml_diff>